<commit_message>
Har svarat så bra jag kan på frågorna, innan labben. Hoppas att labben ger mer förståelse så att jag kan svara bättre.
</commit_message>
<xml_diff>
--- a/rapportmall.move.ht14.docx
+++ b/rapportmall.move.ht14.docx
@@ -12,7 +12,7 @@
     </w:p>
     <w:p>
       <w:pPr>
-        <w:pStyle w:val="Title"/>
+        <w:pStyle w:val="Rubrik"/>
         <w:jc w:val="center"/>
         <w:rPr>
           <w:rFonts w:ascii="Times New Roman" w:hAnsi="Times New Roman"/>
@@ -46,12 +46,10 @@
         </w:rPr>
         <w:t>???????????????</w:t>
       </w:r>
-      <w:bookmarkStart w:id="0" w:name="_GoBack"/>
-      <w:bookmarkEnd w:id="0"/>
     </w:p>
     <w:tbl>
       <w:tblPr>
-        <w:tblStyle w:val="TableGrid"/>
+        <w:tblStyle w:val="Tabellrutnt"/>
         <w:tblW w:w="0" w:type="auto"/>
         <w:tblInd w:w="108" w:type="dxa"/>
         <w:tblBorders>
@@ -90,7 +88,7 @@
           </w:p>
           <w:tbl>
             <w:tblPr>
-              <w:tblStyle w:val="TableGrid"/>
+              <w:tblStyle w:val="Tabellrutnt"/>
               <w:tblW w:w="8200" w:type="dxa"/>
               <w:tblInd w:w="108" w:type="dxa"/>
               <w:tblBorders>
@@ -430,7 +428,7 @@
                       </mc:Choice>
                       <mc:Fallback>
                         <w:pict>
-                          <v:rect w14:anchorId="67A76B1F" id="Rectangle 7" o:spid="_x0000_s1026" style="position:absolute;margin-left:-1.1pt;margin-top:22.95pt;width:18pt;height:18pt;z-index:251656192;visibility:visible;mso-wrap-style:square;mso-width-percent:0;mso-height-percent:0;mso-wrap-distance-left:9pt;mso-wrap-distance-top:0;mso-wrap-distance-right:9pt;mso-wrap-distance-bottom:0;mso-position-horizontal:absolute;mso-position-horizontal-relative:text;mso-position-vertical:absolute;mso-position-vertical-relative:text;mso-width-percent:0;mso-height-percent:0;mso-width-relative:page;mso-height-relative:page;v-text-anchor:top" o:gfxdata="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"/>
+                          <v:rect w14:anchorId="03A7EC9D" id="Rectangle 7" o:spid="_x0000_s1026" style="position:absolute;margin-left:-1.1pt;margin-top:22.95pt;width:18pt;height:18pt;z-index:251656192;visibility:visible;mso-wrap-style:square;mso-width-percent:0;mso-height-percent:0;mso-wrap-distance-left:9pt;mso-wrap-distance-top:0;mso-wrap-distance-right:9pt;mso-wrap-distance-bottom:0;mso-position-horizontal:absolute;mso-position-horizontal-relative:text;mso-position-vertical:absolute;mso-position-vertical-relative:text;mso-width-percent:0;mso-height-percent:0;mso-width-relative:page;mso-height-relative:page;v-text-anchor:top" o:gfxdata="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"/>
                         </w:pict>
                       </mc:Fallback>
                     </mc:AlternateContent>
@@ -634,7 +632,7 @@
                       </mc:Choice>
                       <mc:Fallback>
                         <w:pict>
-                          <v:rect w14:anchorId="00B82454" id="Rectangle 8" o:spid="_x0000_s1026" style="position:absolute;margin-left:-1.1pt;margin-top:-.05pt;width:18pt;height:18pt;z-index:251659264;visibility:visible;mso-wrap-style:square;mso-width-percent:0;mso-height-percent:0;mso-wrap-distance-left:9pt;mso-wrap-distance-top:0;mso-wrap-distance-right:9pt;mso-wrap-distance-bottom:0;mso-position-horizontal:absolute;mso-position-horizontal-relative:text;mso-position-vertical:absolute;mso-position-vertical-relative:text;mso-width-percent:0;mso-height-percent:0;mso-width-relative:page;mso-height-relative:page;v-text-anchor:top" o:gfxdata="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"/>
+                          <v:rect w14:anchorId="5209447D" id="Rectangle 8" o:spid="_x0000_s1026" style="position:absolute;margin-left:-1.1pt;margin-top:-.05pt;width:18pt;height:18pt;z-index:251659264;visibility:visible;mso-wrap-style:square;mso-width-percent:0;mso-height-percent:0;mso-wrap-distance-left:9pt;mso-wrap-distance-top:0;mso-wrap-distance-right:9pt;mso-wrap-distance-bottom:0;mso-position-horizontal:absolute;mso-position-horizontal-relative:text;mso-position-vertical:absolute;mso-position-vertical-relative:text;mso-width-percent:0;mso-height-percent:0;mso-width-relative:page;mso-height-relative:page;v-text-anchor:top" o:gfxdata="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"/>
                         </w:pict>
                       </mc:Fallback>
                     </mc:AlternateContent>
@@ -728,7 +726,7 @@
                       </mc:Choice>
                       <mc:Fallback>
                         <w:pict>
-                          <v:rect w14:anchorId="5BEB60CF" id="Rectangle 9" o:spid="_x0000_s1026" style="position:absolute;margin-left:-1.1pt;margin-top:.15pt;width:18pt;height:18pt;z-index:251662336;visibility:visible;mso-wrap-style:square;mso-width-percent:0;mso-height-percent:0;mso-wrap-distance-left:9pt;mso-wrap-distance-top:0;mso-wrap-distance-right:9pt;mso-wrap-distance-bottom:0;mso-position-horizontal:absolute;mso-position-horizontal-relative:text;mso-position-vertical:absolute;mso-position-vertical-relative:text;mso-width-percent:0;mso-height-percent:0;mso-width-relative:page;mso-height-relative:page;v-text-anchor:top" o:gfxdata="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"/>
+                          <v:rect w14:anchorId="1D94370A" id="Rectangle 9" o:spid="_x0000_s1026" style="position:absolute;margin-left:-1.1pt;margin-top:.15pt;width:18pt;height:18pt;z-index:251662336;visibility:visible;mso-wrap-style:square;mso-width-percent:0;mso-height-percent:0;mso-wrap-distance-left:9pt;mso-wrap-distance-top:0;mso-wrap-distance-right:9pt;mso-wrap-distance-bottom:0;mso-position-horizontal:absolute;mso-position-horizontal-relative:text;mso-position-vertical:absolute;mso-position-vertical-relative:text;mso-width-percent:0;mso-height-percent:0;mso-width-relative:page;mso-height-relative:page;v-text-anchor:top" o:gfxdata="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"/>
                         </w:pict>
                       </mc:Fallback>
                     </mc:AlternateContent>
@@ -1010,7 +1008,7 @@
     </w:p>
     <w:p>
       <w:pPr>
-        <w:pStyle w:val="TOC1"/>
+        <w:pStyle w:val="Innehll1"/>
         <w:jc w:val="left"/>
       </w:pPr>
     </w:p>
@@ -1021,7 +1019,7 @@
     </w:p>
     <w:p>
       <w:pPr>
-        <w:pStyle w:val="TOC1"/>
+        <w:pStyle w:val="Innehll1"/>
         <w:jc w:val="left"/>
         <w:rPr>
           <w:rFonts w:eastAsiaTheme="minorEastAsia"/>
@@ -1099,7 +1097,7 @@
     </w:p>
     <w:p>
       <w:pPr>
-        <w:pStyle w:val="TOC1"/>
+        <w:pStyle w:val="Innehll1"/>
         <w:jc w:val="left"/>
         <w:rPr>
           <w:rFonts w:eastAsiaTheme="minorEastAsia"/>
@@ -1180,7 +1178,7 @@
     </w:p>
     <w:p>
       <w:pPr>
-        <w:pStyle w:val="TOC2"/>
+        <w:pStyle w:val="Innehll2"/>
         <w:jc w:val="left"/>
         <w:rPr>
           <w:rFonts w:eastAsiaTheme="minorEastAsia"/>
@@ -1246,7 +1244,7 @@
     </w:p>
     <w:p>
       <w:pPr>
-        <w:pStyle w:val="TOC2"/>
+        <w:pStyle w:val="Innehll2"/>
         <w:jc w:val="left"/>
         <w:rPr>
           <w:rFonts w:eastAsiaTheme="minorEastAsia"/>
@@ -1312,7 +1310,7 @@
     </w:p>
     <w:p>
       <w:pPr>
-        <w:pStyle w:val="TOC2"/>
+        <w:pStyle w:val="Innehll2"/>
         <w:jc w:val="left"/>
         <w:rPr>
           <w:rFonts w:eastAsiaTheme="minorEastAsia"/>
@@ -1378,7 +1376,7 @@
     </w:p>
     <w:p>
       <w:pPr>
-        <w:pStyle w:val="TOC1"/>
+        <w:pStyle w:val="Innehll1"/>
         <w:jc w:val="left"/>
         <w:rPr>
           <w:rFonts w:eastAsiaTheme="minorEastAsia"/>
@@ -1459,7 +1457,7 @@
     </w:p>
     <w:p>
       <w:pPr>
-        <w:pStyle w:val="TOC1"/>
+        <w:pStyle w:val="Innehll1"/>
         <w:jc w:val="left"/>
         <w:rPr>
           <w:rFonts w:eastAsiaTheme="minorEastAsia"/>
@@ -1540,7 +1538,7 @@
     </w:p>
     <w:p>
       <w:pPr>
-        <w:pStyle w:val="TOC1"/>
+        <w:pStyle w:val="Innehll1"/>
         <w:jc w:val="left"/>
         <w:rPr>
           <w:rFonts w:eastAsiaTheme="minorEastAsia"/>
@@ -1606,7 +1604,7 @@
     </w:p>
     <w:p>
       <w:pPr>
-        <w:pStyle w:val="TOC1"/>
+        <w:pStyle w:val="Innehll1"/>
         <w:jc w:val="left"/>
         <w:rPr>
           <w:rFonts w:eastAsiaTheme="minorEastAsia"/>
@@ -1709,7 +1707,7 @@
     </w:p>
     <w:p>
       <w:pPr>
-        <w:pStyle w:val="Heading1"/>
+        <w:pStyle w:val="Rubrik1"/>
         <w:numPr>
           <w:ilvl w:val="0"/>
           <w:numId w:val="0"/>
@@ -1719,8 +1717,8 @@
           <w:rFonts w:ascii="Times New Roman" w:hAnsi="Times New Roman"/>
         </w:rPr>
       </w:pPr>
-      <w:bookmarkStart w:id="1" w:name="_Toc404077061"/>
-      <w:bookmarkStart w:id="2" w:name="_Toc322960033"/>
+      <w:bookmarkStart w:id="0" w:name="_Toc404077061"/>
+      <w:bookmarkStart w:id="1" w:name="_Toc322960033"/>
       <w:r>
         <w:rPr>
           <w:rFonts w:ascii="Times New Roman" w:hAnsi="Times New Roman"/>
@@ -1728,18 +1726,18 @@
         <w:lastRenderedPageBreak/>
         <w:t>Abstrakt</w:t>
       </w:r>
+      <w:bookmarkEnd w:id="0"/>
+    </w:p>
+    <w:p>
+      <w:pPr>
+        <w:pStyle w:val="Rubrik1"/>
+        <w:jc w:val="left"/>
+        <w:rPr>
+          <w:rFonts w:ascii="Times New Roman" w:hAnsi="Times New Roman"/>
+        </w:rPr>
+      </w:pPr>
+      <w:bookmarkStart w:id="2" w:name="_Toc404077062"/>
       <w:bookmarkEnd w:id="1"/>
-    </w:p>
-    <w:p>
-      <w:pPr>
-        <w:pStyle w:val="Heading1"/>
-        <w:jc w:val="left"/>
-        <w:rPr>
-          <w:rFonts w:ascii="Times New Roman" w:hAnsi="Times New Roman"/>
-        </w:rPr>
-      </w:pPr>
-      <w:bookmarkStart w:id="3" w:name="_Toc404077062"/>
-      <w:bookmarkEnd w:id="2"/>
       <w:r>
         <w:rPr>
           <w:rFonts w:ascii="Times New Roman" w:hAnsi="Times New Roman"/>
@@ -1753,17 +1751,17 @@
         </w:rPr>
         <w:t xml:space="preserve"> och teori</w:t>
       </w:r>
-      <w:bookmarkEnd w:id="3"/>
-    </w:p>
-    <w:p>
-      <w:pPr>
-        <w:pStyle w:val="Heading2"/>
+      <w:bookmarkEnd w:id="2"/>
+    </w:p>
+    <w:p>
+      <w:pPr>
+        <w:pStyle w:val="Rubrik2"/>
         <w:rPr>
           <w:rFonts w:ascii="Times New Roman" w:hAnsi="Times New Roman" w:cs="Times New Roman"/>
           <w:lang w:val="sv-SE"/>
         </w:rPr>
       </w:pPr>
-      <w:bookmarkStart w:id="4" w:name="_Toc404077063"/>
+      <w:bookmarkStart w:id="3" w:name="_Toc404077063"/>
       <w:r>
         <w:rPr>
           <w:rFonts w:ascii="Times New Roman" w:hAnsi="Times New Roman" w:cs="Times New Roman"/>
@@ -1771,7 +1769,7 @@
         </w:rPr>
         <w:t>Bakgrund</w:t>
       </w:r>
-      <w:bookmarkEnd w:id="4"/>
+      <w:bookmarkEnd w:id="3"/>
     </w:p>
     <w:p>
       <w:pPr>
@@ -1780,7 +1778,7 @@
     </w:p>
     <w:p>
       <w:pPr>
-        <w:pStyle w:val="Heading2"/>
+        <w:pStyle w:val="Rubrik2"/>
         <w:rPr>
           <w:rFonts w:ascii="Times New Roman" w:hAnsi="Times New Roman" w:cs="Times New Roman"/>
           <w:lang w:val="sv-SE"/>
@@ -2009,7 +2007,354 @@
     </w:p>
     <w:p>
       <w:pPr>
-        <w:pStyle w:val="Heading2"/>
+        <w:jc w:val="left"/>
+        <w:rPr>
+          <w:szCs w:val="24"/>
+        </w:rPr>
+      </w:pPr>
+      <w:r>
+        <w:rPr>
+          <w:szCs w:val="24"/>
+        </w:rPr>
+        <w:t>För att rörelsemängden ska vara bevarad så måste systemet vara ett så kallat isolerat system. Detta betyder att samman av alla externa krafter måste vara 0.</w:t>
+      </w:r>
+    </w:p>
+    <w:p>
+      <w:pPr>
+        <w:jc w:val="left"/>
+        <w:rPr>
+          <w:szCs w:val="24"/>
+        </w:rPr>
+      </w:pPr>
+    </w:p>
+    <w:p>
+      <w:pPr>
+        <w:jc w:val="left"/>
+        <w:rPr>
+          <w:szCs w:val="24"/>
+        </w:rPr>
+      </w:pPr>
+      <w:r>
+        <w:rPr>
+          <w:szCs w:val="24"/>
+        </w:rPr>
+        <w:t>Mekanski energi består av två typer av energi. Dessa är rörelse energi och Poteniell energi.</w:t>
+      </w:r>
+    </w:p>
+    <w:p>
+      <w:pPr>
+        <w:jc w:val="left"/>
+        <w:rPr>
+          <w:szCs w:val="24"/>
+        </w:rPr>
+      </w:pPr>
+    </w:p>
+    <w:p>
+      <w:pPr>
+        <w:jc w:val="left"/>
+        <w:rPr>
+          <w:szCs w:val="24"/>
+        </w:rPr>
+      </w:pPr>
+      <w:r>
+        <w:rPr>
+          <w:szCs w:val="24"/>
+        </w:rPr>
+        <w:t>Rörelse Energi defineras enligt följande</w:t>
+      </w:r>
+    </w:p>
+    <w:p>
+      <w:pPr>
+        <w:jc w:val="left"/>
+        <w:rPr>
+          <w:szCs w:val="24"/>
+        </w:rPr>
+      </w:pPr>
+      <m:oMathPara>
+        <m:oMath>
+          <m:sSub>
+            <m:sSubPr>
+              <m:ctrlPr>
+                <w:rPr>
+                  <w:rFonts w:ascii="Cambria Math" w:hAnsi="Cambria Math"/>
+                  <w:i/>
+                  <w:szCs w:val="24"/>
+                </w:rPr>
+              </m:ctrlPr>
+            </m:sSubPr>
+            <m:e>
+              <m:r>
+                <w:rPr>
+                  <w:rFonts w:ascii="Cambria Math" w:hAnsi="Cambria Math"/>
+                  <w:szCs w:val="24"/>
+                </w:rPr>
+                <m:t>E</m:t>
+              </m:r>
+            </m:e>
+            <m:sub>
+              <m:r>
+                <w:rPr>
+                  <w:rFonts w:ascii="Cambria Math" w:hAnsi="Cambria Math"/>
+                  <w:szCs w:val="24"/>
+                </w:rPr>
+                <m:t>k</m:t>
+              </m:r>
+            </m:sub>
+          </m:sSub>
+          <m:r>
+            <w:rPr>
+              <w:rFonts w:ascii="Cambria Math" w:hAnsi="Cambria Math"/>
+              <w:szCs w:val="24"/>
+            </w:rPr>
+            <m:t>=</m:t>
+          </m:r>
+          <m:f>
+            <m:fPr>
+              <m:ctrlPr>
+                <w:rPr>
+                  <w:rFonts w:ascii="Cambria Math" w:hAnsi="Cambria Math"/>
+                  <w:i/>
+                  <w:szCs w:val="24"/>
+                </w:rPr>
+              </m:ctrlPr>
+            </m:fPr>
+            <m:num>
+              <m:r>
+                <w:rPr>
+                  <w:rFonts w:ascii="Cambria Math" w:hAnsi="Cambria Math"/>
+                  <w:szCs w:val="24"/>
+                </w:rPr>
+                <m:t>1</m:t>
+              </m:r>
+            </m:num>
+            <m:den>
+              <m:r>
+                <w:rPr>
+                  <w:rFonts w:ascii="Cambria Math" w:hAnsi="Cambria Math"/>
+                  <w:szCs w:val="24"/>
+                </w:rPr>
+                <m:t>2</m:t>
+              </m:r>
+            </m:den>
+          </m:f>
+          <m:r>
+            <w:rPr>
+              <w:rFonts w:ascii="Cambria Math" w:hAnsi="Cambria Math"/>
+              <w:szCs w:val="24"/>
+            </w:rPr>
+            <m:t>*m</m:t>
+          </m:r>
+          <m:sSup>
+            <m:sSupPr>
+              <m:ctrlPr>
+                <w:rPr>
+                  <w:rFonts w:ascii="Cambria Math" w:hAnsi="Cambria Math"/>
+                  <w:i/>
+                  <w:szCs w:val="24"/>
+                </w:rPr>
+              </m:ctrlPr>
+            </m:sSupPr>
+            <m:e>
+              <m:r>
+                <w:rPr>
+                  <w:rFonts w:ascii="Cambria Math" w:hAnsi="Cambria Math"/>
+                  <w:szCs w:val="24"/>
+                </w:rPr>
+                <m:t>v</m:t>
+              </m:r>
+            </m:e>
+            <m:sup>
+              <m:r>
+                <w:rPr>
+                  <w:rFonts w:ascii="Cambria Math" w:hAnsi="Cambria Math"/>
+                  <w:szCs w:val="24"/>
+                </w:rPr>
+                <m:t>2</m:t>
+              </m:r>
+            </m:sup>
+          </m:sSup>
+        </m:oMath>
+      </m:oMathPara>
+    </w:p>
+    <w:p>
+      <w:pPr>
+        <w:jc w:val="left"/>
+        <w:rPr>
+          <w:szCs w:val="24"/>
+        </w:rPr>
+      </w:pPr>
+      <w:r>
+        <w:rPr>
+          <w:szCs w:val="24"/>
+        </w:rPr>
+        <w:t>M är massan(skalär) och v hastigheten(vektor).</w:t>
+      </w:r>
+    </w:p>
+    <w:p>
+      <w:pPr>
+        <w:jc w:val="left"/>
+        <w:rPr>
+          <w:szCs w:val="24"/>
+        </w:rPr>
+      </w:pPr>
+      <w:r>
+        <w:rPr>
+          <w:szCs w:val="24"/>
+        </w:rPr>
+        <w:t>Detta gäller endas för hastigheter som är mycket mindre än ljusets hastighet.</w:t>
+      </w:r>
+    </w:p>
+    <w:p>
+      <w:pPr>
+        <w:jc w:val="left"/>
+        <w:rPr>
+          <w:szCs w:val="24"/>
+        </w:rPr>
+      </w:pPr>
+    </w:p>
+    <w:p>
+      <w:pPr>
+        <w:jc w:val="left"/>
+        <w:rPr>
+          <w:szCs w:val="24"/>
+        </w:rPr>
+      </w:pPr>
+      <w:r>
+        <w:rPr>
+          <w:szCs w:val="24"/>
+        </w:rPr>
+        <w:t>Lägesenergi är en poteniell energi som defineras enligt följande</w:t>
+      </w:r>
+    </w:p>
+    <w:p>
+      <w:pPr>
+        <w:jc w:val="left"/>
+        <w:rPr>
+          <w:szCs w:val="24"/>
+        </w:rPr>
+      </w:pPr>
+      <m:oMathPara>
+        <m:oMath>
+          <m:sSub>
+            <m:sSubPr>
+              <m:ctrlPr>
+                <w:rPr>
+                  <w:rFonts w:ascii="Cambria Math" w:hAnsi="Cambria Math"/>
+                  <w:i/>
+                  <w:szCs w:val="24"/>
+                </w:rPr>
+              </m:ctrlPr>
+            </m:sSubPr>
+            <m:e>
+              <m:r>
+                <w:rPr>
+                  <w:rFonts w:ascii="Cambria Math" w:hAnsi="Cambria Math"/>
+                  <w:szCs w:val="24"/>
+                </w:rPr>
+                <m:t>E</m:t>
+              </m:r>
+            </m:e>
+            <m:sub>
+              <m:r>
+                <w:rPr>
+                  <w:rFonts w:ascii="Cambria Math" w:hAnsi="Cambria Math"/>
+                  <w:szCs w:val="24"/>
+                </w:rPr>
+                <m:t>pot</m:t>
+              </m:r>
+            </m:sub>
+          </m:sSub>
+          <m:r>
+            <w:rPr>
+              <w:rFonts w:ascii="Cambria Math" w:hAnsi="Cambria Math"/>
+              <w:szCs w:val="24"/>
+            </w:rPr>
+            <m:t>=mgh</m:t>
+          </m:r>
+        </m:oMath>
+      </m:oMathPara>
+    </w:p>
+    <w:p>
+      <w:pPr>
+        <w:jc w:val="left"/>
+        <w:rPr>
+          <w:szCs w:val="24"/>
+        </w:rPr>
+      </w:pPr>
+      <w:r>
+        <w:rPr>
+          <w:szCs w:val="24"/>
+        </w:rPr>
+        <w:t>Där m är massan(skalär), g är tyngdkraften(vektor) och h höjden(skalär) jämnfört med en referens punkt.</w:t>
+      </w:r>
+    </w:p>
+    <w:p>
+      <w:pPr>
+        <w:jc w:val="left"/>
+        <w:rPr>
+          <w:szCs w:val="24"/>
+        </w:rPr>
+      </w:pPr>
+    </w:p>
+    <w:p>
+      <w:pPr>
+        <w:jc w:val="left"/>
+        <w:rPr>
+          <w:szCs w:val="24"/>
+        </w:rPr>
+      </w:pPr>
+    </w:p>
+    <w:p>
+      <w:pPr>
+        <w:jc w:val="left"/>
+        <w:rPr>
+          <w:szCs w:val="24"/>
+        </w:rPr>
+      </w:pPr>
+      <w:bookmarkStart w:id="4" w:name="_GoBack"/>
+      <w:r>
+        <w:rPr>
+          <w:szCs w:val="24"/>
+        </w:rPr>
+        <w:t>ptotal = [ m1 + m2 ] vcm</w:t>
+      </w:r>
+    </w:p>
+    <w:p>
+      <w:pPr>
+        <w:jc w:val="left"/>
+        <w:rPr>
+          <w:szCs w:val="24"/>
+        </w:rPr>
+      </w:pPr>
+    </w:p>
+    <w:bookmarkEnd w:id="4"/>
+    <w:p>
+      <w:pPr>
+        <w:jc w:val="left"/>
+        <w:rPr>
+          <w:szCs w:val="24"/>
+        </w:rPr>
+      </w:pPr>
+    </w:p>
+    <w:p>
+      <w:pPr>
+        <w:jc w:val="left"/>
+        <w:rPr>
+          <w:szCs w:val="24"/>
+        </w:rPr>
+      </w:pPr>
+    </w:p>
+    <w:p>
+      <w:pPr>
+        <w:jc w:val="left"/>
+        <w:rPr>
+          <w:szCs w:val="24"/>
+        </w:rPr>
+      </w:pPr>
+    </w:p>
+    <w:p>
+      <w:pPr>
+        <w:pStyle w:val="Rubrik2"/>
         <w:rPr>
           <w:rFonts w:ascii="Times New Roman" w:hAnsi="Times New Roman" w:cs="Times New Roman"/>
           <w:lang w:val="sv-SE"/>
@@ -2040,7 +2385,7 @@
     </w:p>
     <w:p>
       <w:pPr>
-        <w:pStyle w:val="Heading2"/>
+        <w:pStyle w:val="Rubrik2"/>
         <w:rPr>
           <w:rFonts w:ascii="Times New Roman" w:hAnsi="Times New Roman" w:cs="Times New Roman"/>
           <w:lang w:val="sv-SE"/>
@@ -2066,7 +2411,7 @@
     </w:p>
     <w:p>
       <w:pPr>
-        <w:pStyle w:val="Heading1"/>
+        <w:pStyle w:val="Rubrik1"/>
         <w:jc w:val="left"/>
         <w:rPr>
           <w:rFonts w:ascii="Times New Roman" w:hAnsi="Times New Roman"/>
@@ -2147,7 +2492,7 @@
     </w:p>
     <w:p>
       <w:pPr>
-        <w:pStyle w:val="Heading1"/>
+        <w:pStyle w:val="Rubrik1"/>
         <w:jc w:val="left"/>
         <w:rPr>
           <w:rFonts w:ascii="Times New Roman" w:hAnsi="Times New Roman"/>
@@ -2230,7 +2575,7 @@
     </w:p>
     <w:p>
       <w:pPr>
-        <w:pStyle w:val="Heading1"/>
+        <w:pStyle w:val="Rubrik1"/>
         <w:numPr>
           <w:ilvl w:val="0"/>
           <w:numId w:val="0"/>
@@ -2238,6 +2583,7 @@
         <w:jc w:val="left"/>
         <w:rPr>
           <w:rFonts w:ascii="Times New Roman" w:hAnsi="Times New Roman"/>
+          <w:lang w:val="en-US"/>
         </w:rPr>
       </w:pPr>
       <w:bookmarkStart w:id="9" w:name="_Toc322960043"/>
@@ -2245,6 +2591,7 @@
       <w:r>
         <w:rPr>
           <w:rFonts w:ascii="Times New Roman" w:hAnsi="Times New Roman"/>
+          <w:lang w:val="en-US"/>
         </w:rPr>
         <w:lastRenderedPageBreak/>
         <w:t>Referenser</w:t>
@@ -2256,6 +2603,7 @@
       <w:pPr>
         <w:jc w:val="left"/>
         <w:rPr>
+          <w:color w:val="333333"/>
           <w:szCs w:val="24"/>
           <w:lang w:val="en-US"/>
         </w:rPr>
@@ -2286,35 +2634,71 @@
         </w:rPr>
         <w:t xml:space="preserve">978-0321611116 </w:t>
       </w:r>
-      <w:r>
+    </w:p>
+    <w:p>
+      <w:pPr>
+        <w:jc w:val="left"/>
         <w:rPr>
           <w:rStyle w:val="a-declarative"/>
           <w:color w:val="333333"/>
           <w:szCs w:val="24"/>
-          <w:lang w:val="en-US"/>
+        </w:rPr>
+      </w:pPr>
+      <w:hyperlink r:id="rId11" w:history="1">
+        <w:r>
+          <w:rPr>
+            <w:rStyle w:val="Hyperlnk"/>
+            <w:szCs w:val="24"/>
+          </w:rPr>
+          <w:t>http://sv.wikipedia.org/wiki/Kinetisk_energi</w:t>
+        </w:r>
+      </w:hyperlink>
+      <w:r>
+        <w:rPr>
+          <w:rStyle w:val="a-declarative"/>
+          <w:color w:val="333333"/>
+          <w:szCs w:val="24"/>
         </w:rPr>
         <w:t xml:space="preserve"> </w:t>
       </w:r>
+      <w:r>
+        <w:rPr>
+          <w:rStyle w:val="a-declarative"/>
+          <w:color w:val="333333"/>
+          <w:szCs w:val="24"/>
+        </w:rPr>
+        <w:t>(läst 15.30 2014-11-20)</w:t>
+      </w:r>
     </w:p>
     <w:p>
       <w:pPr>
         <w:jc w:val="left"/>
         <w:rPr>
-          <w:lang w:val="en-US"/>
-        </w:rPr>
-      </w:pPr>
+          <w:szCs w:val="24"/>
+        </w:rPr>
+      </w:pPr>
+      <w:r>
+        <w:rPr>
+          <w:rStyle w:val="a-declarative"/>
+          <w:color w:val="333333"/>
+          <w:szCs w:val="24"/>
+        </w:rPr>
+        <w:t xml:space="preserve"> </w:t>
+      </w:r>
     </w:p>
     <w:p>
       <w:pPr>
         <w:jc w:val="left"/>
-        <w:rPr>
-          <w:lang w:val="en-US"/>
-        </w:rPr>
-      </w:pPr>
-    </w:p>
-    <w:p>
-      <w:pPr>
-        <w:pStyle w:val="Heading1"/>
+      </w:pPr>
+    </w:p>
+    <w:p>
+      <w:pPr>
+        <w:jc w:val="left"/>
+      </w:pPr>
+    </w:p>
+    <w:p>
+      <w:pPr>
+        <w:pStyle w:val="Rubrik1"/>
         <w:numPr>
           <w:ilvl w:val="0"/>
           <w:numId w:val="0"/>
@@ -2347,7 +2731,7 @@
       </w:pPr>
     </w:p>
     <w:sectPr>
-      <w:footerReference w:type="default" r:id="rId11"/>
+      <w:footerReference w:type="default" r:id="rId12"/>
       <w:type w:val="continuous"/>
       <w:pgSz w:w="11906" w:h="16838"/>
       <w:pgMar w:top="1418" w:right="1134" w:bottom="1418" w:left="1985" w:header="709" w:footer="709" w:gutter="0"/>
@@ -2391,7 +2775,7 @@
     <w:sdtContent>
       <w:p>
         <w:pPr>
-          <w:pStyle w:val="Header"/>
+          <w:pStyle w:val="Sidhuvud"/>
         </w:pPr>
         <w:r>
           <w:ptab w:relativeTo="margin" w:alignment="right" w:leader="none"/>
@@ -2409,7 +2793,7 @@
           <w:rPr>
             <w:noProof/>
           </w:rPr>
-          <w:t>3</w:t>
+          <w:t>4</w:t>
         </w:r>
         <w:r>
           <w:rPr>
@@ -2422,7 +2806,7 @@
   </w:sdt>
   <w:p>
     <w:pPr>
-      <w:pStyle w:val="Footer"/>
+      <w:pStyle w:val="Sidfot"/>
     </w:pPr>
   </w:p>
 </w:ftr>
@@ -2442,7 +2826,7 @@
     <w:sdtContent>
       <w:p>
         <w:pPr>
-          <w:pStyle w:val="Header"/>
+          <w:pStyle w:val="Sidhuvud"/>
         </w:pPr>
         <w:r>
           <w:ptab w:relativeTo="margin" w:alignment="right" w:leader="none"/>
@@ -2473,7 +2857,7 @@
   </w:sdt>
   <w:p>
     <w:pPr>
-      <w:pStyle w:val="Footer"/>
+      <w:pStyle w:val="Sidfot"/>
     </w:pPr>
   </w:p>
 </w:ftr>
@@ -2502,7 +2886,7 @@
 <w:hdr xmlns:wpc="http://schemas.microsoft.com/office/word/2010/wordprocessingCanvas" xmlns:mc="http://schemas.openxmlformats.org/markup-compatibility/2006" xmlns:o="urn:schemas-microsoft-com:office:office" xmlns:r="http://schemas.openxmlformats.org/officeDocument/2006/relationships" xmlns:m="http://schemas.openxmlformats.org/officeDocument/2006/math" xmlns:v="urn:schemas-microsoft-com:vml" xmlns:wp14="http://schemas.microsoft.com/office/word/2010/wordprocessingDrawing" xmlns:wp="http://schemas.openxmlformats.org/drawingml/2006/wordprocessingDrawing" xmlns:w10="urn:schemas-microsoft-com:office:word" xmlns:w="http://schemas.openxmlformats.org/wordprocessingml/2006/main" xmlns:w14="http://schemas.microsoft.com/office/word/2010/wordml" xmlns:w15="http://schemas.microsoft.com/office/word/2012/wordml" xmlns:wpg="http://schemas.microsoft.com/office/word/2010/wordprocessingGroup" xmlns:wpi="http://schemas.microsoft.com/office/word/2010/wordprocessingInk" xmlns:wne="http://schemas.microsoft.com/office/word/2006/wordml" xmlns:wps="http://schemas.microsoft.com/office/word/2010/wordprocessingShape" mc:Ignorable="w14 w15 wp14">
   <w:p>
     <w:pPr>
-      <w:pStyle w:val="Header"/>
+      <w:pStyle w:val="Sidhuvud"/>
       <w:ind w:left="-567"/>
     </w:pPr>
     <w:r>
@@ -3043,7 +3427,7 @@
     <w:lvl w:ilvl="0" w:tplc="431ABB7E">
       <w:start w:val="1"/>
       <w:numFmt w:val="decimal"/>
-      <w:pStyle w:val="Heading1"/>
+      <w:pStyle w:val="Rubrik1"/>
       <w:lvlText w:val="%1"/>
       <w:lvlJc w:val="left"/>
       <w:pPr>
@@ -3672,7 +4056,7 @@
     <w:lvl w:ilvl="1">
       <w:start w:val="1"/>
       <w:numFmt w:val="decimal"/>
-      <w:pStyle w:val="Heading2"/>
+      <w:pStyle w:val="Rubrik2"/>
       <w:lvlText w:val="%1.%2"/>
       <w:lvlJc w:val="left"/>
       <w:pPr>
@@ -4878,11 +5262,11 @@
       <w:lang w:eastAsia="en-US"/>
     </w:rPr>
   </w:style>
-  <w:style w:type="paragraph" w:styleId="Heading1">
+  <w:style w:type="paragraph" w:styleId="Rubrik1">
     <w:name w:val="heading 1"/>
     <w:basedOn w:val="Normal"/>
     <w:next w:val="Normal"/>
-    <w:link w:val="Heading1Char"/>
+    <w:link w:val="Rubrik1Char"/>
     <w:uiPriority w:val="99"/>
     <w:qFormat/>
     <w:rsid w:val="001679D3"/>
@@ -4904,11 +5288,11 @@
       <w:szCs w:val="28"/>
     </w:rPr>
   </w:style>
-  <w:style w:type="paragraph" w:styleId="Heading2">
+  <w:style w:type="paragraph" w:styleId="Rubrik2">
     <w:name w:val="heading 2"/>
     <w:basedOn w:val="Normal"/>
     <w:next w:val="Normal"/>
-    <w:link w:val="Heading2Char"/>
+    <w:link w:val="Rubrik2Char"/>
     <w:uiPriority w:val="99"/>
     <w:qFormat/>
     <w:rsid w:val="00511F68"/>
@@ -4932,11 +5316,11 @@
       <w:lang w:val="en-US"/>
     </w:rPr>
   </w:style>
-  <w:style w:type="paragraph" w:styleId="Heading3">
+  <w:style w:type="paragraph" w:styleId="Rubrik3">
     <w:name w:val="heading 3"/>
     <w:basedOn w:val="Normal"/>
     <w:next w:val="Normal"/>
-    <w:link w:val="Heading3Char"/>
+    <w:link w:val="Rubrik3Char"/>
     <w:uiPriority w:val="99"/>
     <w:qFormat/>
     <w:rsid w:val="00511F68"/>
@@ -4948,13 +5332,13 @@
       <w:b/>
     </w:rPr>
   </w:style>
-  <w:style w:type="character" w:default="1" w:styleId="DefaultParagraphFont">
+  <w:style w:type="character" w:default="1" w:styleId="Standardstycketeckensnitt">
     <w:name w:val="Default Paragraph Font"/>
     <w:uiPriority w:val="1"/>
     <w:semiHidden/>
     <w:unhideWhenUsed/>
   </w:style>
-  <w:style w:type="table" w:default="1" w:styleId="TableNormal">
+  <w:style w:type="table" w:default="1" w:styleId="Normaltabell">
     <w:name w:val="Normal Table"/>
     <w:uiPriority w:val="99"/>
     <w:semiHidden/>
@@ -4969,16 +5353,16 @@
       </w:tblCellMar>
     </w:tblPr>
   </w:style>
-  <w:style w:type="numbering" w:default="1" w:styleId="NoList">
+  <w:style w:type="numbering" w:default="1" w:styleId="Ingenlista">
     <w:name w:val="No List"/>
     <w:uiPriority w:val="99"/>
     <w:semiHidden/>
     <w:unhideWhenUsed/>
   </w:style>
-  <w:style w:type="character" w:customStyle="1" w:styleId="Heading1Char">
-    <w:name w:val="Heading 1 Char"/>
-    <w:basedOn w:val="DefaultParagraphFont"/>
-    <w:link w:val="Heading1"/>
+  <w:style w:type="character" w:customStyle="1" w:styleId="Rubrik1Char">
+    <w:name w:val="Rubrik 1 Char"/>
+    <w:basedOn w:val="Standardstycketeckensnitt"/>
+    <w:link w:val="Rubrik1"/>
     <w:uiPriority w:val="99"/>
     <w:locked/>
     <w:rsid w:val="001679D3"/>
@@ -4990,10 +5374,10 @@
       <w:lang w:eastAsia="en-US"/>
     </w:rPr>
   </w:style>
-  <w:style w:type="character" w:customStyle="1" w:styleId="Heading2Char">
-    <w:name w:val="Heading 2 Char"/>
-    <w:basedOn w:val="DefaultParagraphFont"/>
-    <w:link w:val="Heading2"/>
+  <w:style w:type="character" w:customStyle="1" w:styleId="Rubrik2Char">
+    <w:name w:val="Rubrik 2 Char"/>
+    <w:basedOn w:val="Standardstycketeckensnitt"/>
+    <w:link w:val="Rubrik2"/>
     <w:uiPriority w:val="99"/>
     <w:locked/>
     <w:rsid w:val="00511F68"/>
@@ -5005,10 +5389,10 @@
       <w:lang w:val="en-US" w:eastAsia="en-US"/>
     </w:rPr>
   </w:style>
-  <w:style w:type="character" w:customStyle="1" w:styleId="Heading3Char">
-    <w:name w:val="Heading 3 Char"/>
-    <w:basedOn w:val="DefaultParagraphFont"/>
-    <w:link w:val="Heading3"/>
+  <w:style w:type="character" w:customStyle="1" w:styleId="Rubrik3Char">
+    <w:name w:val="Rubrik 3 Char"/>
+    <w:basedOn w:val="Standardstycketeckensnitt"/>
+    <w:link w:val="Rubrik3"/>
     <w:uiPriority w:val="99"/>
     <w:locked/>
     <w:rsid w:val="00511F68"/>
@@ -5020,11 +5404,11 @@
       <w:lang w:eastAsia="en-US"/>
     </w:rPr>
   </w:style>
-  <w:style w:type="paragraph" w:styleId="Title">
+  <w:style w:type="paragraph" w:styleId="Rubrik">
     <w:name w:val="Title"/>
     <w:basedOn w:val="Normal"/>
     <w:next w:val="Normal"/>
-    <w:link w:val="TitleChar"/>
+    <w:link w:val="RubrikChar"/>
     <w:uiPriority w:val="99"/>
     <w:qFormat/>
     <w:rsid w:val="00E63EA4"/>
@@ -5036,10 +5420,10 @@
       <w:szCs w:val="52"/>
     </w:rPr>
   </w:style>
-  <w:style w:type="character" w:customStyle="1" w:styleId="TitleChar">
-    <w:name w:val="Title Char"/>
-    <w:basedOn w:val="DefaultParagraphFont"/>
-    <w:link w:val="Title"/>
+  <w:style w:type="character" w:customStyle="1" w:styleId="RubrikChar">
+    <w:name w:val="Rubrik Char"/>
+    <w:basedOn w:val="Standardstycketeckensnitt"/>
+    <w:link w:val="Rubrik"/>
     <w:uiPriority w:val="99"/>
     <w:locked/>
     <w:rsid w:val="00E63EA4"/>
@@ -5052,10 +5436,10 @@
       <w:lang w:eastAsia="en-US"/>
     </w:rPr>
   </w:style>
-  <w:style w:type="paragraph" w:styleId="Header">
+  <w:style w:type="paragraph" w:styleId="Sidhuvud">
     <w:name w:val="header"/>
     <w:basedOn w:val="Normal"/>
-    <w:link w:val="HeaderChar"/>
+    <w:link w:val="SidhuvudChar"/>
     <w:uiPriority w:val="99"/>
     <w:rsid w:val="00D20969"/>
     <w:pPr>
@@ -5065,10 +5449,10 @@
       </w:tabs>
     </w:pPr>
   </w:style>
-  <w:style w:type="character" w:customStyle="1" w:styleId="HeaderChar">
-    <w:name w:val="Header Char"/>
-    <w:basedOn w:val="DefaultParagraphFont"/>
-    <w:link w:val="Header"/>
+  <w:style w:type="character" w:customStyle="1" w:styleId="SidhuvudChar">
+    <w:name w:val="Sidhuvud Char"/>
+    <w:basedOn w:val="Standardstycketeckensnitt"/>
+    <w:link w:val="Sidhuvud"/>
     <w:uiPriority w:val="99"/>
     <w:locked/>
     <w:rsid w:val="00D20969"/>
@@ -5077,10 +5461,10 @@
       <w:sz w:val="24"/>
     </w:rPr>
   </w:style>
-  <w:style w:type="paragraph" w:styleId="Footer">
+  <w:style w:type="paragraph" w:styleId="Sidfot">
     <w:name w:val="footer"/>
     <w:basedOn w:val="Normal"/>
-    <w:link w:val="FooterChar"/>
+    <w:link w:val="SidfotChar"/>
     <w:uiPriority w:val="99"/>
     <w:rsid w:val="00D20969"/>
     <w:pPr>
@@ -5090,10 +5474,10 @@
       </w:tabs>
     </w:pPr>
   </w:style>
-  <w:style w:type="character" w:customStyle="1" w:styleId="FooterChar">
-    <w:name w:val="Footer Char"/>
-    <w:basedOn w:val="DefaultParagraphFont"/>
-    <w:link w:val="Footer"/>
+  <w:style w:type="character" w:customStyle="1" w:styleId="SidfotChar">
+    <w:name w:val="Sidfot Char"/>
+    <w:basedOn w:val="Standardstycketeckensnitt"/>
+    <w:link w:val="Sidfot"/>
     <w:uiPriority w:val="99"/>
     <w:locked/>
     <w:rsid w:val="00D20969"/>
@@ -5102,10 +5486,10 @@
       <w:sz w:val="24"/>
     </w:rPr>
   </w:style>
-  <w:style w:type="paragraph" w:styleId="BalloonText">
+  <w:style w:type="paragraph" w:styleId="Ballongtext">
     <w:name w:val="Balloon Text"/>
     <w:basedOn w:val="Normal"/>
-    <w:link w:val="BalloonTextChar"/>
+    <w:link w:val="BallongtextChar"/>
     <w:uiPriority w:val="99"/>
     <w:semiHidden/>
     <w:rsid w:val="00D20969"/>
@@ -5115,10 +5499,10 @@
       <w:szCs w:val="16"/>
     </w:rPr>
   </w:style>
-  <w:style w:type="character" w:customStyle="1" w:styleId="BalloonTextChar">
-    <w:name w:val="Balloon Text Char"/>
-    <w:basedOn w:val="DefaultParagraphFont"/>
-    <w:link w:val="BalloonText"/>
+  <w:style w:type="character" w:customStyle="1" w:styleId="BallongtextChar">
+    <w:name w:val="Ballongtext Char"/>
+    <w:basedOn w:val="Standardstycketeckensnitt"/>
+    <w:link w:val="Ballongtext"/>
     <w:uiPriority w:val="99"/>
     <w:semiHidden/>
     <w:locked/>
@@ -5129,9 +5513,9 @@
       <w:szCs w:val="16"/>
     </w:rPr>
   </w:style>
-  <w:style w:type="character" w:styleId="PlaceholderText">
+  <w:style w:type="character" w:styleId="Platshllartext">
     <w:name w:val="Placeholder Text"/>
-    <w:basedOn w:val="DefaultParagraphFont"/>
+    <w:basedOn w:val="Standardstycketeckensnitt"/>
     <w:uiPriority w:val="99"/>
     <w:semiHidden/>
     <w:rsid w:val="00BE3D0C"/>
@@ -5140,9 +5524,9 @@
       <w:color w:val="808080"/>
     </w:rPr>
   </w:style>
-  <w:style w:type="character" w:styleId="Hyperlink">
+  <w:style w:type="character" w:styleId="Hyperlnk">
     <w:name w:val="Hyperlink"/>
-    <w:basedOn w:val="DefaultParagraphFont"/>
+    <w:basedOn w:val="Standardstycketeckensnitt"/>
     <w:uiPriority w:val="99"/>
     <w:rsid w:val="00BE3D0C"/>
     <w:rPr>
@@ -5151,13 +5535,12 @@
       <w:u w:val="single"/>
     </w:rPr>
   </w:style>
-  <w:style w:type="table" w:styleId="TableGrid">
+  <w:style w:type="table" w:styleId="Tabellrutnt">
     <w:name w:val="Table Grid"/>
-    <w:basedOn w:val="TableNormal"/>
+    <w:basedOn w:val="Normaltabell"/>
     <w:uiPriority w:val="99"/>
     <w:rsid w:val="00302AA0"/>
     <w:tblPr>
-      <w:tblInd w:w="0" w:type="dxa"/>
       <w:tblBorders>
         <w:top w:val="single" w:sz="4" w:space="0" w:color="000000"/>
         <w:left w:val="single" w:sz="4" w:space="0" w:color="000000"/>
@@ -5166,17 +5549,11 @@
         <w:insideH w:val="single" w:sz="4" w:space="0" w:color="000000"/>
         <w:insideV w:val="single" w:sz="4" w:space="0" w:color="000000"/>
       </w:tblBorders>
-      <w:tblCellMar>
-        <w:top w:w="0" w:type="dxa"/>
-        <w:left w:w="108" w:type="dxa"/>
-        <w:bottom w:w="0" w:type="dxa"/>
-        <w:right w:w="108" w:type="dxa"/>
-      </w:tblCellMar>
     </w:tblPr>
   </w:style>
-  <w:style w:type="character" w:styleId="FollowedHyperlink">
+  <w:style w:type="character" w:styleId="AnvndHyperlnk">
     <w:name w:val="FollowedHyperlink"/>
-    <w:basedOn w:val="DefaultParagraphFont"/>
+    <w:basedOn w:val="Standardstycketeckensnitt"/>
     <w:uiPriority w:val="99"/>
     <w:semiHidden/>
     <w:rsid w:val="00033CAB"/>
@@ -5186,7 +5563,7 @@
       <w:u w:val="single"/>
     </w:rPr>
   </w:style>
-  <w:style w:type="paragraph" w:styleId="ListParagraph">
+  <w:style w:type="paragraph" w:styleId="Liststycke">
     <w:name w:val="List Paragraph"/>
     <w:basedOn w:val="Normal"/>
     <w:uiPriority w:val="99"/>
@@ -5196,7 +5573,7 @@
       <w:ind w:left="720"/>
     </w:pPr>
   </w:style>
-  <w:style w:type="paragraph" w:styleId="Caption">
+  <w:style w:type="paragraph" w:styleId="Beskrivning">
     <w:name w:val="caption"/>
     <w:basedOn w:val="Normal"/>
     <w:next w:val="Normal"/>
@@ -5211,11 +5588,11 @@
       <w:szCs w:val="20"/>
     </w:rPr>
   </w:style>
-  <w:style w:type="paragraph" w:styleId="Subtitle">
+  <w:style w:type="paragraph" w:styleId="Underrubrik">
     <w:name w:val="Subtitle"/>
     <w:basedOn w:val="Normal"/>
     <w:next w:val="Normal"/>
-    <w:link w:val="SubtitleChar"/>
+    <w:link w:val="UnderrubrikChar"/>
     <w:qFormat/>
     <w:locked/>
     <w:rsid w:val="002F431B"/>
@@ -5232,10 +5609,10 @@
       <w:szCs w:val="24"/>
     </w:rPr>
   </w:style>
-  <w:style w:type="character" w:customStyle="1" w:styleId="SubtitleChar">
-    <w:name w:val="Subtitle Char"/>
-    <w:basedOn w:val="DefaultParagraphFont"/>
-    <w:link w:val="Subtitle"/>
+  <w:style w:type="character" w:customStyle="1" w:styleId="UnderrubrikChar">
+    <w:name w:val="Underrubrik Char"/>
+    <w:basedOn w:val="Standardstycketeckensnitt"/>
+    <w:link w:val="Underrubrik"/>
     <w:rsid w:val="002F431B"/>
     <w:rPr>
       <w:rFonts w:eastAsiaTheme="majorEastAsia" w:cstheme="majorBidi"/>
@@ -5276,7 +5653,7 @@
     <w:qFormat/>
     <w:rsid w:val="002D514C"/>
   </w:style>
-  <w:style w:type="paragraph" w:styleId="TOC1">
+  <w:style w:type="paragraph" w:styleId="Innehll1">
     <w:name w:val="toc 1"/>
     <w:basedOn w:val="Normal"/>
     <w:next w:val="Normal"/>
@@ -5296,7 +5673,7 @@
   </w:style>
   <w:style w:type="paragraph" w:customStyle="1" w:styleId="Contents">
     <w:name w:val="Contents"/>
-    <w:basedOn w:val="TOC1"/>
+    <w:basedOn w:val="Innehll1"/>
     <w:next w:val="Normal"/>
     <w:qFormat/>
     <w:rsid w:val="008323E6"/>
@@ -5308,9 +5685,9 @@
       <w:sz w:val="36"/>
     </w:rPr>
   </w:style>
-  <w:style w:type="paragraph" w:styleId="TOCHeading">
+  <w:style w:type="paragraph" w:styleId="Innehllsfrteckningsrubrik">
     <w:name w:val="TOC Heading"/>
-    <w:basedOn w:val="Heading1"/>
+    <w:basedOn w:val="Rubrik1"/>
     <w:next w:val="Normal"/>
     <w:uiPriority w:val="39"/>
     <w:unhideWhenUsed/>
@@ -5330,7 +5707,7 @@
       <w:lang w:val="en-US"/>
     </w:rPr>
   </w:style>
-  <w:style w:type="paragraph" w:styleId="TOC2">
+  <w:style w:type="paragraph" w:styleId="Innehll2">
     <w:name w:val="toc 2"/>
     <w:basedOn w:val="Normal"/>
     <w:next w:val="Normal"/>
@@ -5366,7 +5743,7 @@
   </w:style>
   <w:style w:type="paragraph" w:customStyle="1" w:styleId="CourseDescription">
     <w:name w:val="CourseDescription"/>
-    <w:basedOn w:val="Subtitle"/>
+    <w:basedOn w:val="Underrubrik"/>
     <w:qFormat/>
     <w:rsid w:val="009948C3"/>
   </w:style>
@@ -5409,9 +5786,9 @@
       </w:numPr>
     </w:pPr>
   </w:style>
-  <w:style w:type="character" w:styleId="CommentReference">
+  <w:style w:type="character" w:styleId="Kommentarsreferens">
     <w:name w:val="annotation reference"/>
-    <w:basedOn w:val="DefaultParagraphFont"/>
+    <w:basedOn w:val="Standardstycketeckensnitt"/>
     <w:uiPriority w:val="99"/>
     <w:semiHidden/>
     <w:unhideWhenUsed/>
@@ -5421,10 +5798,10 @@
       <w:szCs w:val="16"/>
     </w:rPr>
   </w:style>
-  <w:style w:type="paragraph" w:styleId="CommentText">
+  <w:style w:type="paragraph" w:styleId="Kommentarer">
     <w:name w:val="annotation text"/>
     <w:basedOn w:val="Normal"/>
-    <w:link w:val="CommentTextChar"/>
+    <w:link w:val="KommentarerChar"/>
     <w:uiPriority w:val="99"/>
     <w:semiHidden/>
     <w:unhideWhenUsed/>
@@ -5434,10 +5811,10 @@
       <w:szCs w:val="20"/>
     </w:rPr>
   </w:style>
-  <w:style w:type="character" w:customStyle="1" w:styleId="CommentTextChar">
-    <w:name w:val="Comment Text Char"/>
-    <w:basedOn w:val="DefaultParagraphFont"/>
-    <w:link w:val="CommentText"/>
+  <w:style w:type="character" w:customStyle="1" w:styleId="KommentarerChar">
+    <w:name w:val="Kommentarer Char"/>
+    <w:basedOn w:val="Standardstycketeckensnitt"/>
+    <w:link w:val="Kommentarer"/>
     <w:uiPriority w:val="99"/>
     <w:semiHidden/>
     <w:rsid w:val="00AC52BD"/>
@@ -5446,11 +5823,11 @@
       <w:lang w:eastAsia="en-US"/>
     </w:rPr>
   </w:style>
-  <w:style w:type="paragraph" w:styleId="CommentSubject">
+  <w:style w:type="paragraph" w:styleId="Kommentarsmne">
     <w:name w:val="annotation subject"/>
-    <w:basedOn w:val="CommentText"/>
-    <w:next w:val="CommentText"/>
-    <w:link w:val="CommentSubjectChar"/>
+    <w:basedOn w:val="Kommentarer"/>
+    <w:next w:val="Kommentarer"/>
+    <w:link w:val="KommentarsmneChar"/>
     <w:uiPriority w:val="99"/>
     <w:semiHidden/>
     <w:unhideWhenUsed/>
@@ -5460,10 +5837,10 @@
       <w:bCs/>
     </w:rPr>
   </w:style>
-  <w:style w:type="character" w:customStyle="1" w:styleId="CommentSubjectChar">
-    <w:name w:val="Comment Subject Char"/>
-    <w:basedOn w:val="CommentTextChar"/>
-    <w:link w:val="CommentSubject"/>
+  <w:style w:type="character" w:customStyle="1" w:styleId="KommentarsmneChar">
+    <w:name w:val="Kommentarsämne Char"/>
+    <w:basedOn w:val="KommentarerChar"/>
+    <w:link w:val="Kommentarsmne"/>
     <w:uiPriority w:val="99"/>
     <w:semiHidden/>
     <w:rsid w:val="00AC52BD"/>
@@ -5489,7 +5866,7 @@
       <w:szCs w:val="24"/>
     </w:rPr>
   </w:style>
-  <w:style w:type="paragraph" w:styleId="TOC3">
+  <w:style w:type="paragraph" w:styleId="Innehll3">
     <w:name w:val="toc 3"/>
     <w:basedOn w:val="Normal"/>
     <w:next w:val="Normal"/>
@@ -5521,7 +5898,7 @@
       <w:ind w:left="720" w:hanging="240"/>
     </w:pPr>
   </w:style>
-  <w:style w:type="paragraph" w:styleId="NormalWeb">
+  <w:style w:type="paragraph" w:styleId="Normalwebb">
     <w:name w:val="Normal (Web)"/>
     <w:basedOn w:val="Normal"/>
     <w:uiPriority w:val="99"/>
@@ -5541,12 +5918,12 @@
   </w:style>
   <w:style w:type="character" w:customStyle="1" w:styleId="a-declarative">
     <w:name w:val="a-declarative"/>
-    <w:basedOn w:val="DefaultParagraphFont"/>
+    <w:basedOn w:val="Standardstycketeckensnitt"/>
     <w:rsid w:val="00235652"/>
   </w:style>
   <w:style w:type="character" w:customStyle="1" w:styleId="a-color-secondary">
     <w:name w:val="a-color-secondary"/>
-    <w:basedOn w:val="DefaultParagraphFont"/>
+    <w:basedOn w:val="Standardstycketeckensnitt"/>
     <w:rsid w:val="00235652"/>
   </w:style>
 </w:styles>
@@ -5840,7 +6217,7 @@
 </file>
 
 <file path=customXml/itemProps1.xml><?xml version="1.0" encoding="utf-8"?>
-<ds:datastoreItem xmlns:ds="http://schemas.openxmlformats.org/officeDocument/2006/customXml" ds:itemID="{31C0AC01-7B87-45CF-9249-362227B34DD8}">
+<ds:datastoreItem xmlns:ds="http://schemas.openxmlformats.org/officeDocument/2006/customXml" ds:itemID="{EECBACC5-3DC2-46C3-B439-34650A812573}">
   <ds:schemaRefs>
     <ds:schemaRef ds:uri="http://schemas.openxmlformats.org/officeDocument/2006/bibliography"/>
   </ds:schemaRefs>

</xml_diff>